<commit_message>
Se agrega link al doc
</commit_message>
<xml_diff>
--- a/Lab 1 HTML-GIT.docx
+++ b/Lab 1 HTML-GIT.docx
@@ -98,23 +98,20 @@
         </w:rPr>
         <w:t xml:space="preserve"> </w:t>
       </w:r>
-      <w:r>
-        <w:rPr>
-          <w:lang w:val="es-MX"/>
-        </w:rPr>
-        <w:t>https://howlandalek.github.io/LAB</w:t>
-      </w:r>
-      <w:r>
-        <w:rPr>
-          <w:lang w:val="es-MX"/>
-        </w:rPr>
-        <w:t>1</w:t>
-      </w:r>
-      <w:r>
-        <w:rPr>
-          <w:lang w:val="es-MX"/>
-        </w:rPr>
-        <w:t>-DAW/</w:t>
+      <w:hyperlink r:id="rId6" w:history="1">
+        <w:r>
+          <w:rPr>
+            <w:rStyle w:val="Hyperlink"/>
+            <w:lang w:val="es-MX"/>
+          </w:rPr>
+          <w:t>https://howlandalek.github.io/LAB1-DAW</w:t>
+        </w:r>
+      </w:hyperlink>
+      <w:r>
+        <w:rPr>
+          <w:lang w:val="es-MX"/>
+        </w:rPr>
+        <w:t>/</w:t>
       </w:r>
       <w:r>
         <w:rPr>
@@ -278,7 +275,7 @@
                     <pic:cNvPicPr/>
                   </pic:nvPicPr>
                   <pic:blipFill>
-                    <a:blip r:embed="rId6"/>
+                    <a:blip r:embed="rId7"/>
                     <a:stretch>
                       <a:fillRect/>
                     </a:stretch>
@@ -487,17 +484,36 @@
         </w:rPr>
         <w:br/>
       </w:r>
-      <w:hyperlink r:id="rId7" w:history="1">
-        <w:r>
-          <w:rPr>
-            <w:rStyle w:val="Hyperlink"/>
-            <w:sz w:val="20"/>
-            <w:szCs w:val="20"/>
-            <w:lang w:val="es-MX"/>
-          </w:rPr>
-          <w:t>https://developer.mozilla.org/en-US/docs/Web/HTML/Element</w:t>
-        </w:r>
-      </w:hyperlink>
+      <w:r>
+        <w:fldChar w:fldCharType="begin"/>
+      </w:r>
+      <w:r>
+        <w:rPr>
+          <w:lang w:val="es-MX"/>
+        </w:rPr>
+        <w:instrText xml:space="preserve"> HYPERLINK "https://developer.mozilla.org/en-US/docs/Web/HTML/Element" </w:instrText>
+      </w:r>
+      <w:r>
+        <w:fldChar w:fldCharType="separate"/>
+      </w:r>
+      <w:r>
+        <w:rPr>
+          <w:rStyle w:val="Hyperlink"/>
+          <w:sz w:val="20"/>
+          <w:szCs w:val="20"/>
+          <w:lang w:val="es-MX"/>
+        </w:rPr>
+        <w:t>https://developer.mozilla.org/en-US/docs/Web/HTML/Element</w:t>
+      </w:r>
+      <w:r>
+        <w:rPr>
+          <w:rStyle w:val="Hyperlink"/>
+          <w:sz w:val="20"/>
+          <w:szCs w:val="20"/>
+          <w:lang w:val="es-MX"/>
+        </w:rPr>
+        <w:fldChar w:fldCharType="end"/>
+      </w:r>
       <w:r>
         <w:rPr>
           <w:sz w:val="20"/>
@@ -506,15 +522,38 @@
         </w:rPr>
         <w:br/>
       </w:r>
-      <w:hyperlink r:id="rId8" w:history="1">
-        <w:r>
-          <w:rPr>
-            <w:rStyle w:val="Hyperlink"/>
-            <w:lang w:val="es-MX"/>
-          </w:rPr>
-          <w:t>https://www.htmlquick.com/reference/tags.html</w:t>
-        </w:r>
-      </w:hyperlink>
+      <w:r>
+        <w:fldChar w:fldCharType="begin"/>
+      </w:r>
+      <w:r>
+        <w:rPr>
+          <w:lang w:val="es-MX"/>
+        </w:rPr>
+        <w:instrText xml:space="preserve"> HYPERLINK "https://www.htmlquic</w:instrText>
+      </w:r>
+      <w:r>
+        <w:rPr>
+          <w:lang w:val="es-MX"/>
+        </w:rPr>
+        <w:instrText xml:space="preserve">k.com/reference/tags.html" </w:instrText>
+      </w:r>
+      <w:r>
+        <w:fldChar w:fldCharType="separate"/>
+      </w:r>
+      <w:r>
+        <w:rPr>
+          <w:rStyle w:val="Hyperlink"/>
+          <w:lang w:val="es-MX"/>
+        </w:rPr>
+        <w:t>https://www.htmlquick.com/reference/tags.html</w:t>
+      </w:r>
+      <w:r>
+        <w:rPr>
+          <w:rStyle w:val="Hyperlink"/>
+          <w:lang w:val="es-MX"/>
+        </w:rPr>
+        <w:fldChar w:fldCharType="end"/>
+      </w:r>
     </w:p>
     <w:p>
       <w:pPr>

</xml_diff>